<commit_message>
Cleanup and code conventions
-Fixed code conventions, added comments and author name to some scripts

-Deleted unused scripts and removed unused script references: PlayerAnimation.cs, AnimationController.cs, CharacterControllerEnabler.cs.
</commit_message>
<xml_diff>
--- a/Assets/Documentation/PropPlaceback Script Documentation.docx
+++ b/Assets/Documentation/PropPlaceback Script Documentation.docx
@@ -147,18 +147,6 @@
         </w:numPr>
       </w:pPr>
       <w:r>
-        <w:t>How to set up the script and prefabs to work properly</w:t>
-      </w:r>
-    </w:p>
-    <w:p>
-      <w:pPr>
-        <w:pStyle w:val="Lijstalinea"/>
-        <w:numPr>
-          <w:ilvl w:val="0"/>
-          <w:numId w:val="3"/>
-        </w:numPr>
-      </w:pPr>
-      <w:r>
         <w:t>Conclusion</w:t>
       </w:r>
     </w:p>
@@ -661,15 +649,7 @@
           <w:szCs w:val="28"/>
           <w:lang w:eastAsia="nl-NL"/>
         </w:rPr>
-        <w:t>OnTrigger</w:t>
-      </w:r>
-      <w:r>
-        <w:rPr>
-          <w:sz w:val="28"/>
-          <w:szCs w:val="28"/>
-          <w:lang w:eastAsia="nl-NL"/>
-        </w:rPr>
-        <w:t>Enter</w:t>
+        <w:t>OnTriggerStay</w:t>
       </w:r>
       <w:proofErr w:type="spellEnd"/>
       <w:r>
@@ -1029,7 +1009,7 @@
           <w:szCs w:val="24"/>
         </w:rPr>
         <w:drawing>
-          <wp:inline distT="0" distB="0" distL="0" distR="0" wp14:anchorId="1F6D14B6" wp14:editId="36C05EC9">
+          <wp:inline distT="0" distB="0" distL="0" distR="0" wp14:anchorId="290823DC" wp14:editId="38548205">
             <wp:extent cx="4115374" cy="952633"/>
             <wp:effectExtent l="0" t="0" r="0" b="0"/>
             <wp:docPr id="1616715494" name="Afbeelding 1" descr="Afbeelding met tekst&#10;&#10;Automatisch gegenereerde beschrijving"/>
@@ -1085,14 +1065,7 @@
           <w:sz w:val="24"/>
           <w:szCs w:val="24"/>
         </w:rPr>
-        <w:t>OnTrigger</w:t>
-      </w:r>
-      <w:r>
-        <w:rPr>
-          <w:sz w:val="24"/>
-          <w:szCs w:val="24"/>
-        </w:rPr>
-        <w:t>Enter</w:t>
+        <w:t>OnTriggerStay</w:t>
       </w:r>
       <w:proofErr w:type="spellEnd"/>
       <w:r>
@@ -1123,21 +1096,7 @@
           <w:sz w:val="24"/>
           <w:szCs w:val="24"/>
         </w:rPr>
-        <w:t xml:space="preserve"> bool to true, writes a debug log,</w:t>
-      </w:r>
-      <w:r>
-        <w:rPr>
-          <w:sz w:val="24"/>
-          <w:szCs w:val="24"/>
-        </w:rPr>
-        <w:t xml:space="preserve"> snaps the furniture to the Scripts parent object’s position,</w:t>
-      </w:r>
-      <w:r>
-        <w:rPr>
-          <w:sz w:val="24"/>
-          <w:szCs w:val="24"/>
-        </w:rPr>
-        <w:t xml:space="preserve"> and Starts the </w:t>
+        <w:t xml:space="preserve"> bool to true, writes a debug log, and Starts the </w:t>
       </w:r>
       <w:proofErr w:type="spellStart"/>
       <w:r>
@@ -1158,20 +1117,12 @@
       <w:r>
         <w:rPr>
           <w:noProof/>
-          <w14:ligatures w14:val="none"/>
-        </w:rPr>
-        <w:t xml:space="preserve"> </w:t>
-      </w:r>
-      <w:r>
-        <w:rPr>
-          <w:sz w:val="24"/>
-          <w:szCs w:val="24"/>
         </w:rPr>
         <w:drawing>
-          <wp:inline distT="0" distB="0" distL="0" distR="0" wp14:anchorId="4791E693" wp14:editId="16AFA24E">
-            <wp:extent cx="5943600" cy="1642745"/>
-            <wp:effectExtent l="0" t="0" r="0" b="0"/>
-            <wp:docPr id="338173540" name="Afbeelding 1" descr="Afbeelding met tekst&#10;&#10;Automatisch gegenereerde beschrijving"/>
+          <wp:inline distT="0" distB="0" distL="0" distR="0" wp14:anchorId="1D0CBE27" wp14:editId="0CE7AAD3">
+            <wp:extent cx="5943600" cy="1649095"/>
+            <wp:effectExtent l="0" t="0" r="0" b="8255"/>
+            <wp:docPr id="485036001" name="Afbeelding 1" descr="Afbeelding met tekst&#10;&#10;Automatisch gegenereerde beschrijving"/>
             <wp:cNvGraphicFramePr>
               <a:graphicFrameLocks xmlns:a="http://schemas.openxmlformats.org/drawingml/2006/main" noChangeAspect="1"/>
             </wp:cNvGraphicFramePr>
@@ -1179,7 +1130,7 @@
               <a:graphicData uri="http://schemas.openxmlformats.org/drawingml/2006/picture">
                 <pic:pic xmlns:pic="http://schemas.openxmlformats.org/drawingml/2006/picture">
                   <pic:nvPicPr>
-                    <pic:cNvPr id="338173540" name="Afbeelding 1" descr="Afbeelding met tekst&#10;&#10;Automatisch gegenereerde beschrijving"/>
+                    <pic:cNvPr id="485036001" name="Afbeelding 1" descr="Afbeelding met tekst&#10;&#10;Automatisch gegenereerde beschrijving"/>
                     <pic:cNvPicPr/>
                   </pic:nvPicPr>
                   <pic:blipFill>
@@ -1191,7 +1142,7 @@
                   <pic:spPr>
                     <a:xfrm>
                       <a:off x="0" y="0"/>
-                      <a:ext cx="5943600" cy="1642745"/>
+                      <a:ext cx="5943600" cy="1649095"/>
                     </a:xfrm>
                     <a:prstGeom prst="rect">
                       <a:avLst/>
@@ -1217,14 +1168,7 @@
           <w:sz w:val="24"/>
           <w:szCs w:val="24"/>
         </w:rPr>
-        <w:t xml:space="preserve"> </w:t>
-      </w:r>
-      <w:r>
-        <w:rPr>
-          <w:sz w:val="24"/>
-          <w:szCs w:val="24"/>
-        </w:rPr>
-        <w:t xml:space="preserve">In the </w:t>
+        <w:t xml:space="preserve"> In the </w:t>
       </w:r>
       <w:proofErr w:type="spellStart"/>
       <w:r>
@@ -1296,7 +1240,7 @@
           <w:szCs w:val="24"/>
         </w:rPr>
         <w:drawing>
-          <wp:inline distT="0" distB="0" distL="0" distR="0" wp14:anchorId="609E5CD9" wp14:editId="50544CFA">
+          <wp:inline distT="0" distB="0" distL="0" distR="0" wp14:anchorId="2E910D29" wp14:editId="0DB2B3B1">
             <wp:extent cx="5943600" cy="1595755"/>
             <wp:effectExtent l="0" t="0" r="0" b="4445"/>
             <wp:docPr id="2113409236" name="Afbeelding 1" descr="Afbeelding met tekst&#10;&#10;Automatisch gegenereerde beschrijving"/>
@@ -1484,7 +1428,7 @@
           <w:szCs w:val="24"/>
         </w:rPr>
         <w:drawing>
-          <wp:inline distT="0" distB="0" distL="0" distR="0" wp14:anchorId="2D4D0ABC" wp14:editId="7FA1982C">
+          <wp:inline distT="0" distB="0" distL="0" distR="0" wp14:anchorId="1BA43FF4" wp14:editId="07364564">
             <wp:extent cx="4315427" cy="3686689"/>
             <wp:effectExtent l="0" t="0" r="9525" b="9525"/>
             <wp:docPr id="2011758317" name="Afbeelding 1" descr="Afbeelding met tekst&#10;&#10;Automatisch gegenereerde beschrijving"/>
@@ -1531,26 +1475,68 @@
     <w:p>
       <w:pPr>
         <w:rPr>
+          <w:sz w:val="24"/>
+          <w:szCs w:val="24"/>
+          <w:lang w:eastAsia="nl-NL"/>
+        </w:rPr>
+      </w:pPr>
+    </w:p>
+    <w:p>
+      <w:pPr>
+        <w:rPr>
           <w:sz w:val="32"/>
           <w:szCs w:val="32"/>
         </w:rPr>
       </w:pPr>
-    </w:p>
-    <w:p>
-      <w:pPr>
+      <w:r>
         <w:rPr>
           <w:sz w:val="32"/>
           <w:szCs w:val="32"/>
         </w:rPr>
-      </w:pPr>
-    </w:p>
-    <w:p>
-      <w:pPr>
+        <w:t>4</w:t>
+      </w:r>
+      <w:r>
         <w:rPr>
           <w:sz w:val="32"/>
           <w:szCs w:val="32"/>
         </w:rPr>
-      </w:pPr>
+        <w:t>. Conclusion</w:t>
+      </w:r>
+    </w:p>
+    <w:p>
+      <w:pPr>
+        <w:rPr>
+          <w:sz w:val="24"/>
+          <w:szCs w:val="24"/>
+          <w:lang w:eastAsia="nl-NL"/>
+        </w:rPr>
+      </w:pPr>
+      <w:r>
+        <w:rPr>
+          <w:sz w:val="24"/>
+          <w:szCs w:val="24"/>
+          <w:lang w:eastAsia="nl-NL"/>
+        </w:rPr>
+        <w:t xml:space="preserve">Overall, the </w:t>
+      </w:r>
+      <w:proofErr w:type="spellStart"/>
+      <w:r>
+        <w:rPr>
+          <w:sz w:val="24"/>
+          <w:szCs w:val="24"/>
+          <w:lang w:eastAsia="nl-NL"/>
+        </w:rPr>
+        <w:t>PropPlaceback</w:t>
+      </w:r>
+      <w:proofErr w:type="spellEnd"/>
+      <w:r>
+        <w:rPr>
+          <w:sz w:val="24"/>
+          <w:szCs w:val="24"/>
+          <w:lang w:eastAsia="nl-NL"/>
+        </w:rPr>
+        <w:t xml:space="preserve"> script is a useful tool for creating dynamic effects within Unity games. Its ability to fade materials in and out based on specific conditions can enhance the player's experience and create a more immersive environment.</w:t>
+      </w:r>
     </w:p>
     <w:p>
       <w:pPr>
@@ -1560,1394 +1546,7 @@
         </w:rPr>
       </w:pPr>
     </w:p>
-    <w:p>
-      <w:pPr>
-        <w:rPr>
-          <w:sz w:val="32"/>
-          <w:szCs w:val="32"/>
-        </w:rPr>
-      </w:pPr>
-    </w:p>
-    <w:p>
-      <w:pPr>
-        <w:rPr>
-          <w:sz w:val="32"/>
-          <w:szCs w:val="32"/>
-        </w:rPr>
-      </w:pPr>
-    </w:p>
-    <w:p>
-      <w:pPr>
-        <w:rPr>
-          <w:sz w:val="32"/>
-          <w:szCs w:val="32"/>
-        </w:rPr>
-      </w:pPr>
-    </w:p>
-    <w:p>
-      <w:pPr>
-        <w:rPr>
-          <w:sz w:val="32"/>
-          <w:szCs w:val="32"/>
-        </w:rPr>
-      </w:pPr>
-      <w:r>
-        <w:rPr>
-          <w:sz w:val="32"/>
-          <w:szCs w:val="32"/>
-        </w:rPr>
-        <w:lastRenderedPageBreak/>
-        <w:t>4. How to set up the script and prefabs to work properly</w:t>
-      </w:r>
-    </w:p>
-    <w:p>
-      <w:pPr>
-        <w:rPr>
-          <w:sz w:val="24"/>
-          <w:szCs w:val="24"/>
-          <w:lang w:eastAsia="nl-NL"/>
-        </w:rPr>
-      </w:pPr>
-      <w:r>
-        <w:rPr>
-          <w:sz w:val="24"/>
-          <w:szCs w:val="24"/>
-          <w:lang w:eastAsia="nl-NL"/>
-        </w:rPr>
-        <w:t xml:space="preserve">To start off, copy the transform values of the furniture piece you want to use for the </w:t>
-      </w:r>
-      <w:proofErr w:type="spellStart"/>
-      <w:r>
-        <w:rPr>
-          <w:sz w:val="24"/>
-          <w:szCs w:val="24"/>
-          <w:lang w:eastAsia="nl-NL"/>
-        </w:rPr>
-        <w:t>placeback</w:t>
-      </w:r>
-      <w:proofErr w:type="spellEnd"/>
-      <w:r>
-        <w:rPr>
-          <w:sz w:val="24"/>
-          <w:szCs w:val="24"/>
-          <w:lang w:eastAsia="nl-NL"/>
-        </w:rPr>
-        <w:t xml:space="preserve"> feature.</w:t>
-      </w:r>
-    </w:p>
-    <w:p>
-      <w:pPr>
-        <w:rPr>
-          <w:sz w:val="24"/>
-          <w:szCs w:val="24"/>
-          <w:lang w:eastAsia="nl-NL"/>
-        </w:rPr>
-      </w:pPr>
-      <w:r>
-        <w:rPr>
-          <w:noProof/>
-          <w:sz w:val="24"/>
-          <w:szCs w:val="24"/>
-          <w:lang w:eastAsia="nl-NL"/>
-        </w:rPr>
-        <w:drawing>
-          <wp:inline distT="0" distB="0" distL="0" distR="0" wp14:anchorId="1D03D8D5" wp14:editId="268040C6">
-            <wp:extent cx="4239491" cy="3840255"/>
-            <wp:effectExtent l="0" t="0" r="8890" b="8255"/>
-            <wp:docPr id="1784341696" name="Afbeelding 1" descr="Afbeelding met tekst, schermopname, beeldscherm&#10;&#10;Automatisch gegenereerde beschrijving"/>
-            <wp:cNvGraphicFramePr>
-              <a:graphicFrameLocks xmlns:a="http://schemas.openxmlformats.org/drawingml/2006/main" noChangeAspect="1"/>
-            </wp:cNvGraphicFramePr>
-            <a:graphic xmlns:a="http://schemas.openxmlformats.org/drawingml/2006/main">
-              <a:graphicData uri="http://schemas.openxmlformats.org/drawingml/2006/picture">
-                <pic:pic xmlns:pic="http://schemas.openxmlformats.org/drawingml/2006/picture">
-                  <pic:nvPicPr>
-                    <pic:cNvPr id="1784341696" name="Afbeelding 1" descr="Afbeelding met tekst, schermopname, beeldscherm&#10;&#10;Automatisch gegenereerde beschrijving"/>
-                    <pic:cNvPicPr/>
-                  </pic:nvPicPr>
-                  <pic:blipFill>
-                    <a:blip r:embed="rId10"/>
-                    <a:stretch>
-                      <a:fillRect/>
-                    </a:stretch>
-                  </pic:blipFill>
-                  <pic:spPr>
-                    <a:xfrm>
-                      <a:off x="0" y="0"/>
-                      <a:ext cx="4253959" cy="3853360"/>
-                    </a:xfrm>
-                    <a:prstGeom prst="rect">
-                      <a:avLst/>
-                    </a:prstGeom>
-                  </pic:spPr>
-                </pic:pic>
-              </a:graphicData>
-            </a:graphic>
-          </wp:inline>
-        </w:drawing>
-      </w:r>
-    </w:p>
-    <w:p>
-      <w:pPr>
-        <w:rPr>
-          <w:sz w:val="24"/>
-          <w:szCs w:val="24"/>
-          <w:lang w:eastAsia="nl-NL"/>
-        </w:rPr>
-      </w:pPr>
-      <w:r>
-        <w:rPr>
-          <w:sz w:val="24"/>
-          <w:szCs w:val="24"/>
-          <w:lang w:eastAsia="nl-NL"/>
-        </w:rPr>
-        <w:t xml:space="preserve">Drag the </w:t>
-      </w:r>
-      <w:proofErr w:type="spellStart"/>
-      <w:r>
-        <w:rPr>
-          <w:sz w:val="24"/>
-          <w:szCs w:val="24"/>
-          <w:lang w:eastAsia="nl-NL"/>
-        </w:rPr>
-        <w:t>NamePlaceback</w:t>
-      </w:r>
-      <w:proofErr w:type="spellEnd"/>
-      <w:r>
-        <w:rPr>
-          <w:sz w:val="24"/>
-          <w:szCs w:val="24"/>
-          <w:lang w:eastAsia="nl-NL"/>
-        </w:rPr>
-        <w:t xml:space="preserve"> prefab into your scene and paste in the transform component values</w:t>
-      </w:r>
-    </w:p>
-    <w:p>
-      <w:pPr>
-        <w:rPr>
-          <w:sz w:val="24"/>
-          <w:szCs w:val="24"/>
-          <w:lang w:eastAsia="nl-NL"/>
-        </w:rPr>
-      </w:pPr>
-      <w:r>
-        <w:rPr>
-          <w:noProof/>
-          <w:sz w:val="24"/>
-          <w:szCs w:val="24"/>
-          <w:lang w:eastAsia="nl-NL"/>
-        </w:rPr>
-        <w:drawing>
-          <wp:inline distT="0" distB="0" distL="0" distR="0" wp14:anchorId="1E015C5E" wp14:editId="7EA0DE64">
-            <wp:extent cx="3075709" cy="2992769"/>
-            <wp:effectExtent l="0" t="0" r="0" b="0"/>
-            <wp:docPr id="500696025" name="Afbeelding 1"/>
-            <wp:cNvGraphicFramePr>
-              <a:graphicFrameLocks xmlns:a="http://schemas.openxmlformats.org/drawingml/2006/main" noChangeAspect="1"/>
-            </wp:cNvGraphicFramePr>
-            <a:graphic xmlns:a="http://schemas.openxmlformats.org/drawingml/2006/main">
-              <a:graphicData uri="http://schemas.openxmlformats.org/drawingml/2006/picture">
-                <pic:pic xmlns:pic="http://schemas.openxmlformats.org/drawingml/2006/picture">
-                  <pic:nvPicPr>
-                    <pic:cNvPr id="500696025" name=""/>
-                    <pic:cNvPicPr/>
-                  </pic:nvPicPr>
-                  <pic:blipFill>
-                    <a:blip r:embed="rId11"/>
-                    <a:stretch>
-                      <a:fillRect/>
-                    </a:stretch>
-                  </pic:blipFill>
-                  <pic:spPr>
-                    <a:xfrm>
-                      <a:off x="0" y="0"/>
-                      <a:ext cx="3098541" cy="3014985"/>
-                    </a:xfrm>
-                    <a:prstGeom prst="rect">
-                      <a:avLst/>
-                    </a:prstGeom>
-                  </pic:spPr>
-                </pic:pic>
-              </a:graphicData>
-            </a:graphic>
-          </wp:inline>
-        </w:drawing>
-      </w:r>
-    </w:p>
-    <w:p>
-      <w:pPr>
-        <w:rPr>
-          <w:sz w:val="24"/>
-          <w:szCs w:val="24"/>
-          <w:lang w:eastAsia="nl-NL"/>
-        </w:rPr>
-      </w:pPr>
-      <w:r>
-        <w:rPr>
-          <w:sz w:val="24"/>
-          <w:szCs w:val="24"/>
-          <w:lang w:eastAsia="nl-NL"/>
-        </w:rPr>
-        <w:lastRenderedPageBreak/>
-        <w:t xml:space="preserve">Rename the </w:t>
-      </w:r>
-      <w:proofErr w:type="spellStart"/>
-      <w:r>
-        <w:rPr>
-          <w:sz w:val="24"/>
-          <w:szCs w:val="24"/>
-          <w:lang w:eastAsia="nl-NL"/>
-        </w:rPr>
-        <w:t>NamePlaceback</w:t>
-      </w:r>
-      <w:proofErr w:type="spellEnd"/>
-      <w:r>
-        <w:rPr>
-          <w:sz w:val="24"/>
-          <w:szCs w:val="24"/>
-          <w:lang w:eastAsia="nl-NL"/>
-        </w:rPr>
-        <w:t xml:space="preserve"> prefab to the name of the furniture, in this case </w:t>
-      </w:r>
-      <w:proofErr w:type="spellStart"/>
-      <w:r>
-        <w:rPr>
-          <w:sz w:val="24"/>
-          <w:szCs w:val="24"/>
-          <w:lang w:eastAsia="nl-NL"/>
-        </w:rPr>
-        <w:t>FridgePlaceback</w:t>
-      </w:r>
-      <w:proofErr w:type="spellEnd"/>
-      <w:r>
-        <w:rPr>
-          <w:sz w:val="24"/>
-          <w:szCs w:val="24"/>
-          <w:lang w:eastAsia="nl-NL"/>
-        </w:rPr>
-        <w:t>, and unpack the prefab entirely</w:t>
-      </w:r>
-    </w:p>
-    <w:p>
-      <w:pPr>
-        <w:rPr>
-          <w:sz w:val="24"/>
-          <w:szCs w:val="24"/>
-          <w:lang w:eastAsia="nl-NL"/>
-        </w:rPr>
-      </w:pPr>
-      <w:r>
-        <w:rPr>
-          <w:noProof/>
-          <w:sz w:val="24"/>
-          <w:szCs w:val="24"/>
-          <w:lang w:eastAsia="nl-NL"/>
-        </w:rPr>
-        <w:drawing>
-          <wp:inline distT="0" distB="0" distL="0" distR="0" wp14:anchorId="6BA2DC32" wp14:editId="5BDC629A">
-            <wp:extent cx="3811979" cy="2634990"/>
-            <wp:effectExtent l="0" t="0" r="0" b="0"/>
-            <wp:docPr id="1616731703" name="Afbeelding 1"/>
-            <wp:cNvGraphicFramePr>
-              <a:graphicFrameLocks xmlns:a="http://schemas.openxmlformats.org/drawingml/2006/main" noChangeAspect="1"/>
-            </wp:cNvGraphicFramePr>
-            <a:graphic xmlns:a="http://schemas.openxmlformats.org/drawingml/2006/main">
-              <a:graphicData uri="http://schemas.openxmlformats.org/drawingml/2006/picture">
-                <pic:pic xmlns:pic="http://schemas.openxmlformats.org/drawingml/2006/picture">
-                  <pic:nvPicPr>
-                    <pic:cNvPr id="1616731703" name=""/>
-                    <pic:cNvPicPr/>
-                  </pic:nvPicPr>
-                  <pic:blipFill>
-                    <a:blip r:embed="rId12"/>
-                    <a:stretch>
-                      <a:fillRect/>
-                    </a:stretch>
-                  </pic:blipFill>
-                  <pic:spPr>
-                    <a:xfrm>
-                      <a:off x="0" y="0"/>
-                      <a:ext cx="3820539" cy="2640907"/>
-                    </a:xfrm>
-                    <a:prstGeom prst="rect">
-                      <a:avLst/>
-                    </a:prstGeom>
-                  </pic:spPr>
-                </pic:pic>
-              </a:graphicData>
-            </a:graphic>
-          </wp:inline>
-        </w:drawing>
-      </w:r>
-    </w:p>
-    <w:p>
-      <w:pPr>
-        <w:rPr>
-          <w:sz w:val="24"/>
-          <w:szCs w:val="24"/>
-          <w:lang w:eastAsia="nl-NL"/>
-        </w:rPr>
-      </w:pPr>
-      <w:r>
-        <w:rPr>
-          <w:sz w:val="24"/>
-          <w:szCs w:val="24"/>
-          <w:lang w:eastAsia="nl-NL"/>
-        </w:rPr>
-        <w:t xml:space="preserve">Copy the furniture piece and paste it as a child into the </w:t>
-      </w:r>
-      <w:proofErr w:type="spellStart"/>
-      <w:r>
-        <w:rPr>
-          <w:sz w:val="24"/>
-          <w:szCs w:val="24"/>
-          <w:lang w:eastAsia="nl-NL"/>
-        </w:rPr>
-        <w:t>Placeback</w:t>
-      </w:r>
-      <w:proofErr w:type="spellEnd"/>
-      <w:r>
-        <w:rPr>
-          <w:sz w:val="24"/>
-          <w:szCs w:val="24"/>
-          <w:lang w:eastAsia="nl-NL"/>
-        </w:rPr>
-        <w:t xml:space="preserve"> parent.</w:t>
-      </w:r>
-    </w:p>
-    <w:p>
-      <w:pPr>
-        <w:rPr>
-          <w:sz w:val="24"/>
-          <w:szCs w:val="24"/>
-          <w:lang w:eastAsia="nl-NL"/>
-        </w:rPr>
-      </w:pPr>
-      <w:r>
-        <w:rPr>
-          <w:noProof/>
-          <w:sz w:val="24"/>
-          <w:szCs w:val="24"/>
-          <w:lang w:eastAsia="nl-NL"/>
-        </w:rPr>
-        <w:drawing>
-          <wp:inline distT="0" distB="0" distL="0" distR="0" wp14:anchorId="03FA8F03" wp14:editId="3E4D2987">
-            <wp:extent cx="3077004" cy="495369"/>
-            <wp:effectExtent l="0" t="0" r="9525" b="0"/>
-            <wp:docPr id="1202717057" name="Afbeelding 1" descr="Afbeelding met tekst, Website&#10;&#10;Automatisch gegenereerde beschrijving"/>
-            <wp:cNvGraphicFramePr>
-              <a:graphicFrameLocks xmlns:a="http://schemas.openxmlformats.org/drawingml/2006/main" noChangeAspect="1"/>
-            </wp:cNvGraphicFramePr>
-            <a:graphic xmlns:a="http://schemas.openxmlformats.org/drawingml/2006/main">
-              <a:graphicData uri="http://schemas.openxmlformats.org/drawingml/2006/picture">
-                <pic:pic xmlns:pic="http://schemas.openxmlformats.org/drawingml/2006/picture">
-                  <pic:nvPicPr>
-                    <pic:cNvPr id="1202717057" name="Afbeelding 1" descr="Afbeelding met tekst, Website&#10;&#10;Automatisch gegenereerde beschrijving"/>
-                    <pic:cNvPicPr/>
-                  </pic:nvPicPr>
-                  <pic:blipFill>
-                    <a:blip r:embed="rId13"/>
-                    <a:stretch>
-                      <a:fillRect/>
-                    </a:stretch>
-                  </pic:blipFill>
-                  <pic:spPr>
-                    <a:xfrm>
-                      <a:off x="0" y="0"/>
-                      <a:ext cx="3077004" cy="495369"/>
-                    </a:xfrm>
-                    <a:prstGeom prst="rect">
-                      <a:avLst/>
-                    </a:prstGeom>
-                  </pic:spPr>
-                </pic:pic>
-              </a:graphicData>
-            </a:graphic>
-          </wp:inline>
-        </w:drawing>
-      </w:r>
-    </w:p>
-    <w:p>
-      <w:pPr>
-        <w:rPr>
-          <w:sz w:val="24"/>
-          <w:szCs w:val="24"/>
-          <w:lang w:eastAsia="nl-NL"/>
-        </w:rPr>
-      </w:pPr>
-      <w:r>
-        <w:rPr>
-          <w:sz w:val="24"/>
-          <w:szCs w:val="24"/>
-          <w:lang w:eastAsia="nl-NL"/>
-        </w:rPr>
-        <w:t xml:space="preserve">Remove the copied furniture piece’s </w:t>
-      </w:r>
-      <w:proofErr w:type="spellStart"/>
-      <w:r>
-        <w:rPr>
-          <w:sz w:val="24"/>
-          <w:szCs w:val="24"/>
-          <w:lang w:eastAsia="nl-NL"/>
-        </w:rPr>
-        <w:t>rigidbody</w:t>
-      </w:r>
-      <w:proofErr w:type="spellEnd"/>
-      <w:r>
-        <w:rPr>
-          <w:sz w:val="24"/>
-          <w:szCs w:val="24"/>
-          <w:lang w:eastAsia="nl-NL"/>
-        </w:rPr>
-        <w:t xml:space="preserve"> and box collider if they are present.</w:t>
-      </w:r>
-      <w:r>
-        <w:rPr>
-          <w:sz w:val="24"/>
-          <w:szCs w:val="24"/>
-          <w:lang w:eastAsia="nl-NL"/>
-        </w:rPr>
-        <w:t xml:space="preserve"> Copy all the components of the </w:t>
-      </w:r>
-      <w:proofErr w:type="spellStart"/>
-      <w:r>
-        <w:rPr>
-          <w:sz w:val="24"/>
-          <w:szCs w:val="24"/>
-          <w:lang w:eastAsia="nl-NL"/>
-        </w:rPr>
-        <w:t>ReplaceWithFurniturePropAndAddSeeTroughMat</w:t>
-      </w:r>
-      <w:proofErr w:type="spellEnd"/>
-      <w:r>
-        <w:rPr>
-          <w:sz w:val="24"/>
-          <w:szCs w:val="24"/>
-          <w:lang w:eastAsia="nl-NL"/>
-        </w:rPr>
-        <w:t xml:space="preserve"> and paste them onto the copied furniture. You can remove </w:t>
-      </w:r>
-      <w:proofErr w:type="spellStart"/>
-      <w:r>
-        <w:rPr>
-          <w:sz w:val="24"/>
-          <w:szCs w:val="24"/>
-          <w:lang w:eastAsia="nl-NL"/>
-        </w:rPr>
-        <w:t>ReplaceWithFurniturePropAndAddSeeTroughMat</w:t>
-      </w:r>
-      <w:proofErr w:type="spellEnd"/>
-      <w:r>
-        <w:rPr>
-          <w:sz w:val="24"/>
-          <w:szCs w:val="24"/>
-          <w:lang w:eastAsia="nl-NL"/>
-        </w:rPr>
-        <w:t xml:space="preserve"> after. </w:t>
-      </w:r>
-    </w:p>
-    <w:p>
-      <w:pPr>
-        <w:rPr>
-          <w:sz w:val="24"/>
-          <w:szCs w:val="24"/>
-          <w:lang w:eastAsia="nl-NL"/>
-        </w:rPr>
-      </w:pPr>
-      <w:r>
-        <w:rPr>
-          <w:sz w:val="24"/>
-          <w:szCs w:val="24"/>
-          <w:lang w:eastAsia="nl-NL"/>
-        </w:rPr>
-        <w:t xml:space="preserve">Create a new material using the </w:t>
-      </w:r>
-      <w:proofErr w:type="spellStart"/>
-      <w:r>
-        <w:rPr>
-          <w:sz w:val="24"/>
-          <w:szCs w:val="24"/>
-          <w:lang w:eastAsia="nl-NL"/>
-        </w:rPr>
-        <w:t>SeeThroughProp</w:t>
-      </w:r>
-      <w:proofErr w:type="spellEnd"/>
-      <w:r>
-        <w:rPr>
-          <w:sz w:val="24"/>
-          <w:szCs w:val="24"/>
-          <w:lang w:eastAsia="nl-NL"/>
-        </w:rPr>
-        <w:t xml:space="preserve"> shader</w:t>
-      </w:r>
-      <w:r>
-        <w:rPr>
-          <w:noProof/>
-          <w14:ligatures w14:val="none"/>
-        </w:rPr>
-        <w:t>. And assign it to the copied furniture object</w:t>
-      </w:r>
-    </w:p>
-    <w:p>
-      <w:pPr>
-        <w:rPr>
-          <w:sz w:val="24"/>
-          <w:szCs w:val="24"/>
-          <w:lang w:eastAsia="nl-NL"/>
-        </w:rPr>
-      </w:pPr>
-      <w:r>
-        <w:rPr>
-          <w:noProof/>
-          <w14:ligatures w14:val="none"/>
-        </w:rPr>
-        <w:drawing>
-          <wp:inline distT="0" distB="0" distL="0" distR="0" wp14:anchorId="0A041875" wp14:editId="0DC71357">
-            <wp:extent cx="2875739" cy="2814452"/>
-            <wp:effectExtent l="0" t="0" r="1270" b="5080"/>
-            <wp:docPr id="400660588" name="Afbeelding 1"/>
-            <wp:cNvGraphicFramePr>
-              <a:graphicFrameLocks xmlns:a="http://schemas.openxmlformats.org/drawingml/2006/main" noChangeAspect="1"/>
-            </wp:cNvGraphicFramePr>
-            <a:graphic xmlns:a="http://schemas.openxmlformats.org/drawingml/2006/main">
-              <a:graphicData uri="http://schemas.openxmlformats.org/drawingml/2006/picture">
-                <pic:pic xmlns:pic="http://schemas.openxmlformats.org/drawingml/2006/picture">
-                  <pic:nvPicPr>
-                    <pic:cNvPr id="400660588" name=""/>
-                    <pic:cNvPicPr/>
-                  </pic:nvPicPr>
-                  <pic:blipFill>
-                    <a:blip r:embed="rId14"/>
-                    <a:stretch>
-                      <a:fillRect/>
-                    </a:stretch>
-                  </pic:blipFill>
-                  <pic:spPr>
-                    <a:xfrm>
-                      <a:off x="0" y="0"/>
-                      <a:ext cx="2888877" cy="2827310"/>
-                    </a:xfrm>
-                    <a:prstGeom prst="rect">
-                      <a:avLst/>
-                    </a:prstGeom>
-                  </pic:spPr>
-                </pic:pic>
-              </a:graphicData>
-            </a:graphic>
-          </wp:inline>
-        </w:drawing>
-      </w:r>
-    </w:p>
-    <w:p>
-      <w:pPr>
-        <w:rPr>
-          <w:sz w:val="24"/>
-          <w:szCs w:val="24"/>
-          <w:lang w:eastAsia="nl-NL"/>
-        </w:rPr>
-      </w:pPr>
-      <w:r>
-        <w:rPr>
-          <w:sz w:val="24"/>
-          <w:szCs w:val="24"/>
-          <w:lang w:eastAsia="nl-NL"/>
-        </w:rPr>
-        <w:lastRenderedPageBreak/>
-        <w:t>The furniture object should look like this in the inspector:</w:t>
-      </w:r>
-    </w:p>
-    <w:p>
-      <w:pPr>
-        <w:rPr>
-          <w:sz w:val="24"/>
-          <w:szCs w:val="24"/>
-          <w:lang w:eastAsia="nl-NL"/>
-        </w:rPr>
-      </w:pPr>
-      <w:r>
-        <w:rPr>
-          <w:noProof/>
-          <w:sz w:val="24"/>
-          <w:szCs w:val="24"/>
-          <w:lang w:eastAsia="nl-NL"/>
-        </w:rPr>
-        <w:drawing>
-          <wp:inline distT="0" distB="0" distL="0" distR="0" wp14:anchorId="0C0F93D0" wp14:editId="6C8609B4">
-            <wp:extent cx="2636322" cy="5848465"/>
-            <wp:effectExtent l="0" t="0" r="0" b="0"/>
-            <wp:docPr id="1993068817" name="Afbeelding 1" descr="Afbeelding met tekst&#10;&#10;Automatisch gegenereerde beschrijving"/>
-            <wp:cNvGraphicFramePr>
-              <a:graphicFrameLocks xmlns:a="http://schemas.openxmlformats.org/drawingml/2006/main" noChangeAspect="1"/>
-            </wp:cNvGraphicFramePr>
-            <a:graphic xmlns:a="http://schemas.openxmlformats.org/drawingml/2006/main">
-              <a:graphicData uri="http://schemas.openxmlformats.org/drawingml/2006/picture">
-                <pic:pic xmlns:pic="http://schemas.openxmlformats.org/drawingml/2006/picture">
-                  <pic:nvPicPr>
-                    <pic:cNvPr id="1993068817" name="Afbeelding 1" descr="Afbeelding met tekst&#10;&#10;Automatisch gegenereerde beschrijving"/>
-                    <pic:cNvPicPr/>
-                  </pic:nvPicPr>
-                  <pic:blipFill>
-                    <a:blip r:embed="rId15"/>
-                    <a:stretch>
-                      <a:fillRect/>
-                    </a:stretch>
-                  </pic:blipFill>
-                  <pic:spPr>
-                    <a:xfrm>
-                      <a:off x="0" y="0"/>
-                      <a:ext cx="2639553" cy="5855632"/>
-                    </a:xfrm>
-                    <a:prstGeom prst="rect">
-                      <a:avLst/>
-                    </a:prstGeom>
-                  </pic:spPr>
-                </pic:pic>
-              </a:graphicData>
-            </a:graphic>
-          </wp:inline>
-        </w:drawing>
-      </w:r>
-    </w:p>
-    <w:p>
-      <w:pPr>
-        <w:rPr>
-          <w:sz w:val="24"/>
-          <w:szCs w:val="24"/>
-          <w:lang w:eastAsia="nl-NL"/>
-        </w:rPr>
-      </w:pPr>
-    </w:p>
-    <w:p>
-      <w:pPr>
-        <w:rPr>
-          <w:sz w:val="24"/>
-          <w:szCs w:val="24"/>
-          <w:lang w:eastAsia="nl-NL"/>
-        </w:rPr>
-      </w:pPr>
-    </w:p>
-    <w:p>
-      <w:pPr>
-        <w:rPr>
-          <w:sz w:val="24"/>
-          <w:szCs w:val="24"/>
-          <w:lang w:eastAsia="nl-NL"/>
-        </w:rPr>
-      </w:pPr>
-    </w:p>
-    <w:p>
-      <w:pPr>
-        <w:rPr>
-          <w:sz w:val="24"/>
-          <w:szCs w:val="24"/>
-          <w:lang w:eastAsia="nl-NL"/>
-        </w:rPr>
-      </w:pPr>
-    </w:p>
-    <w:p>
-      <w:pPr>
-        <w:rPr>
-          <w:sz w:val="24"/>
-          <w:szCs w:val="24"/>
-          <w:lang w:eastAsia="nl-NL"/>
-        </w:rPr>
-      </w:pPr>
-    </w:p>
-    <w:p>
-      <w:pPr>
-        <w:rPr>
-          <w:sz w:val="24"/>
-          <w:szCs w:val="24"/>
-          <w:lang w:eastAsia="nl-NL"/>
-        </w:rPr>
-      </w:pPr>
-    </w:p>
-    <w:p>
-      <w:pPr>
-        <w:rPr>
-          <w:sz w:val="24"/>
-          <w:szCs w:val="24"/>
-          <w:lang w:eastAsia="nl-NL"/>
-        </w:rPr>
-      </w:pPr>
-      <w:r>
-        <w:rPr>
-          <w:sz w:val="24"/>
-          <w:szCs w:val="24"/>
-          <w:lang w:eastAsia="nl-NL"/>
-        </w:rPr>
-        <w:lastRenderedPageBreak/>
-        <w:t xml:space="preserve">In the </w:t>
-      </w:r>
-      <w:proofErr w:type="spellStart"/>
-      <w:r>
-        <w:rPr>
-          <w:sz w:val="24"/>
-          <w:szCs w:val="24"/>
-          <w:lang w:eastAsia="nl-NL"/>
-        </w:rPr>
-        <w:t>Placeback</w:t>
-      </w:r>
-      <w:proofErr w:type="spellEnd"/>
-      <w:r>
-        <w:rPr>
-          <w:sz w:val="24"/>
-          <w:szCs w:val="24"/>
-          <w:lang w:eastAsia="nl-NL"/>
-        </w:rPr>
-        <w:t xml:space="preserve"> parent and child objects, assign and do the following things:</w:t>
-      </w:r>
-    </w:p>
-    <w:p>
-      <w:pPr>
-        <w:rPr>
-          <w:sz w:val="24"/>
-          <w:szCs w:val="24"/>
-          <w:lang w:eastAsia="nl-NL"/>
-        </w:rPr>
-      </w:pPr>
-      <w:r>
-        <w:rPr>
-          <w:sz w:val="24"/>
-          <w:szCs w:val="24"/>
-          <w:lang w:eastAsia="nl-NL"/>
-        </w:rPr>
-        <w:t xml:space="preserve">On the parent object, </w:t>
-      </w:r>
-      <w:r>
-        <w:rPr>
-          <w:sz w:val="24"/>
-          <w:szCs w:val="24"/>
-          <w:lang w:eastAsia="nl-NL"/>
-        </w:rPr>
-        <w:t xml:space="preserve">The Target Object is the original object that is being detected </w:t>
-      </w:r>
-      <w:proofErr w:type="spellStart"/>
-      <w:r>
-        <w:rPr>
-          <w:sz w:val="24"/>
-          <w:szCs w:val="24"/>
-          <w:lang w:eastAsia="nl-NL"/>
-        </w:rPr>
-        <w:t>wether</w:t>
-      </w:r>
-      <w:proofErr w:type="spellEnd"/>
-      <w:r>
-        <w:rPr>
-          <w:sz w:val="24"/>
-          <w:szCs w:val="24"/>
-          <w:lang w:eastAsia="nl-NL"/>
-        </w:rPr>
-        <w:t xml:space="preserve"> it has been moved into the </w:t>
-      </w:r>
-      <w:proofErr w:type="spellStart"/>
-      <w:r>
-        <w:rPr>
-          <w:sz w:val="24"/>
-          <w:szCs w:val="24"/>
-          <w:lang w:eastAsia="nl-NL"/>
-        </w:rPr>
-        <w:t>plac</w:t>
-      </w:r>
-      <w:r>
-        <w:rPr>
-          <w:sz w:val="24"/>
-          <w:szCs w:val="24"/>
-          <w:lang w:eastAsia="nl-NL"/>
-        </w:rPr>
-        <w:t>e</w:t>
-      </w:r>
-      <w:r>
-        <w:rPr>
-          <w:sz w:val="24"/>
-          <w:szCs w:val="24"/>
-          <w:lang w:eastAsia="nl-NL"/>
-        </w:rPr>
-        <w:t>back</w:t>
-      </w:r>
-      <w:proofErr w:type="spellEnd"/>
-      <w:r>
-        <w:rPr>
-          <w:sz w:val="24"/>
-          <w:szCs w:val="24"/>
-          <w:lang w:eastAsia="nl-NL"/>
-        </w:rPr>
-        <w:t xml:space="preserve"> collider.</w:t>
-      </w:r>
-      <w:r>
-        <w:rPr>
-          <w:sz w:val="24"/>
-          <w:szCs w:val="24"/>
-          <w:lang w:eastAsia="nl-NL"/>
-        </w:rPr>
-        <w:t xml:space="preserve"> Also change the Tag to “</w:t>
-      </w:r>
-      <w:proofErr w:type="spellStart"/>
-      <w:r>
-        <w:rPr>
-          <w:sz w:val="24"/>
-          <w:szCs w:val="24"/>
-          <w:lang w:eastAsia="nl-NL"/>
-        </w:rPr>
-        <w:t>Placeback</w:t>
-      </w:r>
-      <w:proofErr w:type="spellEnd"/>
-      <w:r>
-        <w:rPr>
-          <w:sz w:val="24"/>
-          <w:szCs w:val="24"/>
-          <w:lang w:eastAsia="nl-NL"/>
-        </w:rPr>
-        <w:t>”</w:t>
-      </w:r>
-    </w:p>
-    <w:p>
-      <w:pPr>
-        <w:rPr>
-          <w:sz w:val="24"/>
-          <w:szCs w:val="24"/>
-          <w:lang w:eastAsia="nl-NL"/>
-        </w:rPr>
-      </w:pPr>
-      <w:r>
-        <w:rPr>
-          <w:noProof/>
-          <w:sz w:val="24"/>
-          <w:szCs w:val="24"/>
-          <w:lang w:eastAsia="nl-NL"/>
-        </w:rPr>
-        <w:drawing>
-          <wp:inline distT="0" distB="0" distL="0" distR="0" wp14:anchorId="351435DD" wp14:editId="63631F59">
-            <wp:extent cx="3620005" cy="3210373"/>
-            <wp:effectExtent l="0" t="0" r="0" b="9525"/>
-            <wp:docPr id="1223992726" name="Afbeelding 1" descr="Afbeelding met tekst, schermopname, beeldscherm, zwart&#10;&#10;Automatisch gegenereerde beschrijving"/>
-            <wp:cNvGraphicFramePr>
-              <a:graphicFrameLocks xmlns:a="http://schemas.openxmlformats.org/drawingml/2006/main" noChangeAspect="1"/>
-            </wp:cNvGraphicFramePr>
-            <a:graphic xmlns:a="http://schemas.openxmlformats.org/drawingml/2006/main">
-              <a:graphicData uri="http://schemas.openxmlformats.org/drawingml/2006/picture">
-                <pic:pic xmlns:pic="http://schemas.openxmlformats.org/drawingml/2006/picture">
-                  <pic:nvPicPr>
-                    <pic:cNvPr id="1223992726" name="Afbeelding 1" descr="Afbeelding met tekst, schermopname, beeldscherm, zwart&#10;&#10;Automatisch gegenereerde beschrijving"/>
-                    <pic:cNvPicPr/>
-                  </pic:nvPicPr>
-                  <pic:blipFill>
-                    <a:blip r:embed="rId16"/>
-                    <a:stretch>
-                      <a:fillRect/>
-                    </a:stretch>
-                  </pic:blipFill>
-                  <pic:spPr>
-                    <a:xfrm>
-                      <a:off x="0" y="0"/>
-                      <a:ext cx="3620005" cy="3210373"/>
-                    </a:xfrm>
-                    <a:prstGeom prst="rect">
-                      <a:avLst/>
-                    </a:prstGeom>
-                  </pic:spPr>
-                </pic:pic>
-              </a:graphicData>
-            </a:graphic>
-          </wp:inline>
-        </w:drawing>
-      </w:r>
-    </w:p>
-    <w:p>
-      <w:pPr>
-        <w:rPr>
-          <w:sz w:val="24"/>
-          <w:szCs w:val="24"/>
-          <w:lang w:eastAsia="nl-NL"/>
-        </w:rPr>
-      </w:pPr>
-      <w:r>
-        <w:rPr>
-          <w:sz w:val="24"/>
-          <w:szCs w:val="24"/>
-          <w:lang w:eastAsia="nl-NL"/>
-        </w:rPr>
-        <w:t>On the child object, Turn off the shadows</w:t>
-      </w:r>
-    </w:p>
-    <w:p>
-      <w:pPr>
-        <w:rPr>
-          <w:sz w:val="24"/>
-          <w:szCs w:val="24"/>
-          <w:lang w:eastAsia="nl-NL"/>
-        </w:rPr>
-      </w:pPr>
-      <w:r>
-        <w:rPr>
-          <w:noProof/>
-          <w:sz w:val="24"/>
-          <w:szCs w:val="24"/>
-          <w:lang w:eastAsia="nl-NL"/>
-        </w:rPr>
-        <w:drawing>
-          <wp:inline distT="0" distB="0" distL="0" distR="0" wp14:anchorId="6D21E31D" wp14:editId="4812CED7">
-            <wp:extent cx="3724795" cy="2181529"/>
-            <wp:effectExtent l="0" t="0" r="9525" b="0"/>
-            <wp:docPr id="541273316" name="Afbeelding 1" descr="Afbeelding met tekst&#10;&#10;Automatisch gegenereerde beschrijving"/>
-            <wp:cNvGraphicFramePr>
-              <a:graphicFrameLocks xmlns:a="http://schemas.openxmlformats.org/drawingml/2006/main" noChangeAspect="1"/>
-            </wp:cNvGraphicFramePr>
-            <a:graphic xmlns:a="http://schemas.openxmlformats.org/drawingml/2006/main">
-              <a:graphicData uri="http://schemas.openxmlformats.org/drawingml/2006/picture">
-                <pic:pic xmlns:pic="http://schemas.openxmlformats.org/drawingml/2006/picture">
-                  <pic:nvPicPr>
-                    <pic:cNvPr id="541273316" name="Afbeelding 1" descr="Afbeelding met tekst&#10;&#10;Automatisch gegenereerde beschrijving"/>
-                    <pic:cNvPicPr/>
-                  </pic:nvPicPr>
-                  <pic:blipFill>
-                    <a:blip r:embed="rId17"/>
-                    <a:stretch>
-                      <a:fillRect/>
-                    </a:stretch>
-                  </pic:blipFill>
-                  <pic:spPr>
-                    <a:xfrm>
-                      <a:off x="0" y="0"/>
-                      <a:ext cx="3724795" cy="2181529"/>
-                    </a:xfrm>
-                    <a:prstGeom prst="rect">
-                      <a:avLst/>
-                    </a:prstGeom>
-                  </pic:spPr>
-                </pic:pic>
-              </a:graphicData>
-            </a:graphic>
-          </wp:inline>
-        </w:drawing>
-      </w:r>
-    </w:p>
-    <w:p>
-      <w:pPr>
-        <w:rPr>
-          <w:sz w:val="24"/>
-          <w:szCs w:val="24"/>
-          <w:lang w:eastAsia="nl-NL"/>
-        </w:rPr>
-      </w:pPr>
-    </w:p>
-    <w:p>
-      <w:pPr>
-        <w:rPr>
-          <w:sz w:val="24"/>
-          <w:szCs w:val="24"/>
-          <w:lang w:eastAsia="nl-NL"/>
-        </w:rPr>
-      </w:pPr>
-    </w:p>
-    <w:p>
-      <w:pPr>
-        <w:rPr>
-          <w:sz w:val="24"/>
-          <w:szCs w:val="24"/>
-          <w:lang w:eastAsia="nl-NL"/>
-        </w:rPr>
-      </w:pPr>
-    </w:p>
-    <w:p>
-      <w:pPr>
-        <w:rPr>
-          <w:sz w:val="24"/>
-          <w:szCs w:val="24"/>
-          <w:lang w:eastAsia="nl-NL"/>
-        </w:rPr>
-      </w:pPr>
-    </w:p>
-    <w:p>
-      <w:pPr>
-        <w:rPr>
-          <w:sz w:val="24"/>
-          <w:szCs w:val="24"/>
-          <w:lang w:eastAsia="nl-NL"/>
-        </w:rPr>
-      </w:pPr>
-    </w:p>
-    <w:p>
-      <w:pPr>
-        <w:rPr>
-          <w:sz w:val="24"/>
-          <w:szCs w:val="24"/>
-          <w:lang w:eastAsia="nl-NL"/>
-        </w:rPr>
-      </w:pPr>
-      <w:r>
-        <w:rPr>
-          <w:sz w:val="24"/>
-          <w:szCs w:val="24"/>
-          <w:lang w:eastAsia="nl-NL"/>
-        </w:rPr>
-        <w:lastRenderedPageBreak/>
-        <w:t xml:space="preserve">Assign the </w:t>
-      </w:r>
-      <w:proofErr w:type="spellStart"/>
-      <w:r>
-        <w:rPr>
-          <w:sz w:val="24"/>
-          <w:szCs w:val="24"/>
-          <w:lang w:eastAsia="nl-NL"/>
-        </w:rPr>
-        <w:t>PropPlaceBack</w:t>
-      </w:r>
-      <w:proofErr w:type="spellEnd"/>
-      <w:r>
-        <w:rPr>
-          <w:sz w:val="24"/>
-          <w:szCs w:val="24"/>
-          <w:lang w:eastAsia="nl-NL"/>
-        </w:rPr>
-        <w:t xml:space="preserve"> variables script and the </w:t>
-      </w:r>
-      <w:proofErr w:type="spellStart"/>
-      <w:r>
-        <w:rPr>
-          <w:sz w:val="24"/>
-          <w:szCs w:val="24"/>
-          <w:lang w:eastAsia="nl-NL"/>
-        </w:rPr>
-        <w:t>seethrough</w:t>
-      </w:r>
-      <w:proofErr w:type="spellEnd"/>
-      <w:r>
-        <w:rPr>
-          <w:sz w:val="24"/>
-          <w:szCs w:val="24"/>
-          <w:lang w:eastAsia="nl-NL"/>
-        </w:rPr>
-        <w:t xml:space="preserve"> material you assigned to the furniture piece.</w:t>
-      </w:r>
-    </w:p>
-    <w:p>
-      <w:pPr>
-        <w:rPr>
-          <w:sz w:val="24"/>
-          <w:szCs w:val="24"/>
-          <w:lang w:eastAsia="nl-NL"/>
-        </w:rPr>
-      </w:pPr>
-      <w:r>
-        <w:rPr>
-          <w:noProof/>
-          <w:sz w:val="24"/>
-          <w:szCs w:val="24"/>
-          <w:lang w:eastAsia="nl-NL"/>
-        </w:rPr>
-        <w:drawing>
-          <wp:inline distT="0" distB="0" distL="0" distR="0" wp14:anchorId="4E91308B" wp14:editId="33002635">
-            <wp:extent cx="3686689" cy="2667372"/>
-            <wp:effectExtent l="0" t="0" r="9525" b="0"/>
-            <wp:docPr id="370721453" name="Afbeelding 1" descr="Afbeelding met tekst, beeldscherm, schermopname&#10;&#10;Automatisch gegenereerde beschrijving"/>
-            <wp:cNvGraphicFramePr>
-              <a:graphicFrameLocks xmlns:a="http://schemas.openxmlformats.org/drawingml/2006/main" noChangeAspect="1"/>
-            </wp:cNvGraphicFramePr>
-            <a:graphic xmlns:a="http://schemas.openxmlformats.org/drawingml/2006/main">
-              <a:graphicData uri="http://schemas.openxmlformats.org/drawingml/2006/picture">
-                <pic:pic xmlns:pic="http://schemas.openxmlformats.org/drawingml/2006/picture">
-                  <pic:nvPicPr>
-                    <pic:cNvPr id="370721453" name="Afbeelding 1" descr="Afbeelding met tekst, beeldscherm, schermopname&#10;&#10;Automatisch gegenereerde beschrijving"/>
-                    <pic:cNvPicPr/>
-                  </pic:nvPicPr>
-                  <pic:blipFill>
-                    <a:blip r:embed="rId18"/>
-                    <a:stretch>
-                      <a:fillRect/>
-                    </a:stretch>
-                  </pic:blipFill>
-                  <pic:spPr>
-                    <a:xfrm>
-                      <a:off x="0" y="0"/>
-                      <a:ext cx="3686689" cy="2667372"/>
-                    </a:xfrm>
-                    <a:prstGeom prst="rect">
-                      <a:avLst/>
-                    </a:prstGeom>
-                  </pic:spPr>
-                </pic:pic>
-              </a:graphicData>
-            </a:graphic>
-          </wp:inline>
-        </w:drawing>
-      </w:r>
-    </w:p>
-    <w:p>
-      <w:pPr>
-        <w:rPr>
-          <w:sz w:val="24"/>
-          <w:szCs w:val="24"/>
-          <w:lang w:eastAsia="nl-NL"/>
-        </w:rPr>
-      </w:pPr>
-      <w:r>
-        <w:rPr>
-          <w:sz w:val="24"/>
-          <w:szCs w:val="24"/>
-          <w:lang w:eastAsia="nl-NL"/>
-        </w:rPr>
-        <w:t>Make the Mesh collider convex and make it a trigger</w:t>
-      </w:r>
-    </w:p>
-    <w:p>
-      <w:pPr>
-        <w:rPr>
-          <w:sz w:val="24"/>
-          <w:szCs w:val="24"/>
-          <w:lang w:eastAsia="nl-NL"/>
-        </w:rPr>
-      </w:pPr>
-      <w:r>
-        <w:rPr>
-          <w:noProof/>
-          <w:sz w:val="24"/>
-          <w:szCs w:val="24"/>
-          <w:lang w:eastAsia="nl-NL"/>
-        </w:rPr>
-        <w:drawing>
-          <wp:inline distT="0" distB="0" distL="0" distR="0" wp14:anchorId="4D67AA18" wp14:editId="1CF54665">
-            <wp:extent cx="3686689" cy="3010320"/>
-            <wp:effectExtent l="0" t="0" r="9525" b="0"/>
-            <wp:docPr id="463333380" name="Afbeelding 1"/>
-            <wp:cNvGraphicFramePr>
-              <a:graphicFrameLocks xmlns:a="http://schemas.openxmlformats.org/drawingml/2006/main" noChangeAspect="1"/>
-            </wp:cNvGraphicFramePr>
-            <a:graphic xmlns:a="http://schemas.openxmlformats.org/drawingml/2006/main">
-              <a:graphicData uri="http://schemas.openxmlformats.org/drawingml/2006/picture">
-                <pic:pic xmlns:pic="http://schemas.openxmlformats.org/drawingml/2006/picture">
-                  <pic:nvPicPr>
-                    <pic:cNvPr id="463333380" name=""/>
-                    <pic:cNvPicPr/>
-                  </pic:nvPicPr>
-                  <pic:blipFill>
-                    <a:blip r:embed="rId19"/>
-                    <a:stretch>
-                      <a:fillRect/>
-                    </a:stretch>
-                  </pic:blipFill>
-                  <pic:spPr>
-                    <a:xfrm>
-                      <a:off x="0" y="0"/>
-                      <a:ext cx="3686689" cy="3010320"/>
-                    </a:xfrm>
-                    <a:prstGeom prst="rect">
-                      <a:avLst/>
-                    </a:prstGeom>
-                  </pic:spPr>
-                </pic:pic>
-              </a:graphicData>
-            </a:graphic>
-          </wp:inline>
-        </w:drawing>
-      </w:r>
-    </w:p>
-    <w:p>
-      <w:pPr>
-        <w:rPr>
-          <w:sz w:val="24"/>
-          <w:szCs w:val="24"/>
-          <w:lang w:eastAsia="nl-NL"/>
-        </w:rPr>
-      </w:pPr>
-    </w:p>
-    <w:p>
-      <w:pPr>
-        <w:rPr>
-          <w:sz w:val="24"/>
-          <w:szCs w:val="24"/>
-          <w:lang w:eastAsia="nl-NL"/>
-        </w:rPr>
-      </w:pPr>
-    </w:p>
-    <w:p>
-      <w:pPr>
-        <w:rPr>
-          <w:sz w:val="24"/>
-          <w:szCs w:val="24"/>
-          <w:lang w:eastAsia="nl-NL"/>
-        </w:rPr>
-      </w:pPr>
-    </w:p>
-    <w:p>
-      <w:pPr>
-        <w:rPr>
-          <w:sz w:val="24"/>
-          <w:szCs w:val="24"/>
-          <w:lang w:eastAsia="nl-NL"/>
-        </w:rPr>
-      </w:pPr>
-    </w:p>
-    <w:p>
-      <w:pPr>
-        <w:rPr>
-          <w:sz w:val="24"/>
-          <w:szCs w:val="24"/>
-          <w:lang w:eastAsia="nl-NL"/>
-        </w:rPr>
-      </w:pPr>
-    </w:p>
-    <w:p>
-      <w:pPr>
-        <w:rPr>
-          <w:sz w:val="24"/>
-          <w:szCs w:val="24"/>
-          <w:lang w:eastAsia="nl-NL"/>
-        </w:rPr>
-      </w:pPr>
-      <w:r>
-        <w:rPr>
-          <w:sz w:val="24"/>
-          <w:szCs w:val="24"/>
-          <w:lang w:eastAsia="nl-NL"/>
-        </w:rPr>
-        <w:lastRenderedPageBreak/>
-        <w:t>Set the color of the shader to whatever you want, Set Metallic to 1 and set the Alpha to 0.5</w:t>
-      </w:r>
-    </w:p>
-    <w:p>
-      <w:pPr>
-        <w:rPr>
-          <w:sz w:val="24"/>
-          <w:szCs w:val="24"/>
-          <w:lang w:eastAsia="nl-NL"/>
-        </w:rPr>
-      </w:pPr>
-      <w:r>
-        <w:rPr>
-          <w:noProof/>
-          <w:sz w:val="24"/>
-          <w:szCs w:val="24"/>
-          <w:lang w:eastAsia="nl-NL"/>
-        </w:rPr>
-        <w:drawing>
-          <wp:inline distT="0" distB="0" distL="0" distR="0" wp14:anchorId="4D03F079" wp14:editId="2B2D3996">
-            <wp:extent cx="3696216" cy="3896269"/>
-            <wp:effectExtent l="0" t="0" r="0" b="9525"/>
-            <wp:docPr id="678227497" name="Afbeelding 1"/>
-            <wp:cNvGraphicFramePr>
-              <a:graphicFrameLocks xmlns:a="http://schemas.openxmlformats.org/drawingml/2006/main" noChangeAspect="1"/>
-            </wp:cNvGraphicFramePr>
-            <a:graphic xmlns:a="http://schemas.openxmlformats.org/drawingml/2006/main">
-              <a:graphicData uri="http://schemas.openxmlformats.org/drawingml/2006/picture">
-                <pic:pic xmlns:pic="http://schemas.openxmlformats.org/drawingml/2006/picture">
-                  <pic:nvPicPr>
-                    <pic:cNvPr id="678227497" name=""/>
-                    <pic:cNvPicPr/>
-                  </pic:nvPicPr>
-                  <pic:blipFill>
-                    <a:blip r:embed="rId20"/>
-                    <a:stretch>
-                      <a:fillRect/>
-                    </a:stretch>
-                  </pic:blipFill>
-                  <pic:spPr>
-                    <a:xfrm>
-                      <a:off x="0" y="0"/>
-                      <a:ext cx="3696216" cy="3896269"/>
-                    </a:xfrm>
-                    <a:prstGeom prst="rect">
-                      <a:avLst/>
-                    </a:prstGeom>
-                  </pic:spPr>
-                </pic:pic>
-              </a:graphicData>
-            </a:graphic>
-          </wp:inline>
-        </w:drawing>
-      </w:r>
-    </w:p>
-    <w:p>
-      <w:pPr>
-        <w:rPr>
-          <w:sz w:val="24"/>
-          <w:szCs w:val="24"/>
-          <w:lang w:eastAsia="nl-NL"/>
-        </w:rPr>
-      </w:pPr>
-      <w:r>
-        <w:rPr>
-          <w:sz w:val="24"/>
-          <w:szCs w:val="24"/>
-          <w:lang w:eastAsia="nl-NL"/>
-        </w:rPr>
-        <w:t>Now test out the feature and enjoy :).</w:t>
-      </w:r>
-    </w:p>
-    <w:p>
-      <w:pPr>
-        <w:rPr>
-          <w:sz w:val="24"/>
-          <w:szCs w:val="24"/>
-          <w:lang w:eastAsia="nl-NL"/>
-        </w:rPr>
-      </w:pPr>
-    </w:p>
-    <w:p>
-      <w:pPr>
-        <w:rPr>
-          <w:sz w:val="32"/>
-          <w:szCs w:val="32"/>
-        </w:rPr>
-      </w:pPr>
-      <w:r>
-        <w:rPr>
-          <w:sz w:val="32"/>
-          <w:szCs w:val="32"/>
-        </w:rPr>
-        <w:t xml:space="preserve">5. </w:t>
-      </w:r>
-      <w:r>
-        <w:rPr>
-          <w:sz w:val="32"/>
-          <w:szCs w:val="32"/>
-        </w:rPr>
-        <w:t>Conclusion</w:t>
-      </w:r>
-    </w:p>
-    <w:p>
-      <w:pPr>
-        <w:rPr>
-          <w:sz w:val="24"/>
-          <w:szCs w:val="24"/>
-          <w:lang w:eastAsia="nl-NL"/>
-        </w:rPr>
-      </w:pPr>
-      <w:r>
-        <w:rPr>
-          <w:sz w:val="24"/>
-          <w:szCs w:val="24"/>
-          <w:lang w:eastAsia="nl-NL"/>
-        </w:rPr>
-        <w:t xml:space="preserve">Overall, the </w:t>
-      </w:r>
-      <w:proofErr w:type="spellStart"/>
-      <w:r>
-        <w:rPr>
-          <w:sz w:val="24"/>
-          <w:szCs w:val="24"/>
-          <w:lang w:eastAsia="nl-NL"/>
-        </w:rPr>
-        <w:t>PropPlaceback</w:t>
-      </w:r>
-      <w:proofErr w:type="spellEnd"/>
-      <w:r>
-        <w:rPr>
-          <w:sz w:val="24"/>
-          <w:szCs w:val="24"/>
-          <w:lang w:eastAsia="nl-NL"/>
-        </w:rPr>
-        <w:t xml:space="preserve"> script is a useful tool for creating dynamic effects within Unity games. Its ability to fade materials in and out based on specific conditions can enhance the player's experience and create a more immersive environment.</w:t>
-      </w:r>
-    </w:p>
-    <w:p>
-      <w:pPr>
-        <w:rPr>
-          <w:sz w:val="32"/>
-          <w:szCs w:val="32"/>
-        </w:rPr>
-      </w:pPr>
-    </w:p>
+    <w:p/>
     <w:p/>
     <w:p/>
     <w:sectPr>

</xml_diff>